<commit_message>
[GABI] add (driverTexto + in + out) + modified (texto + makefile + ...)
</commit_message>
<xml_diff>
--- a/Documentacion/RepartoTrabajo.docx
+++ b/Documentacion/RepartoTrabajo.docx
@@ -433,6 +433,49 @@
           <w:rFonts w:ascii="Times" w:hAnsi="Times" w:cs="Times"/>
           <w:sz w:val="20"/>
           <w:szCs w:val="20"/>
+          <w:lang w:val="es-ES"/>
+        </w:rPr>
+      </w:pPr>
+      <w:r>
+        <w:rPr>
+          <w:rFonts w:ascii="Times" w:hAnsi="Times" w:cs="Times"/>
+          <w:sz w:val="20"/>
+          <w:szCs w:val="20"/>
+          <w:lang w:val="es-ES"/>
+        </w:rPr>
+        <w:tab/>
+      </w:r>
+      <w:r>
+        <w:rPr>
+          <w:rFonts w:ascii="Times" w:hAnsi="Times" w:cs="Times"/>
+          <w:sz w:val="20"/>
+          <w:szCs w:val="20"/>
+          <w:lang w:val="es-ES"/>
+        </w:rPr>
+        <w:tab/>
+      </w:r>
+      <w:r>
+        <w:rPr>
+          <w:rFonts w:ascii="Times" w:hAnsi="Times" w:cs="Times"/>
+          <w:sz w:val="20"/>
+          <w:szCs w:val="20"/>
+          <w:lang w:val="es-ES"/>
+        </w:rPr>
+        <w:tab/>
+        <w:t>texto.java</w:t>
+      </w:r>
+    </w:p>
+    <w:p>
+      <w:pPr>
+        <w:widowControl w:val="0"/>
+        <w:autoSpaceDE w:val="0"/>
+        <w:autoSpaceDN w:val="0"/>
+        <w:adjustRightInd w:val="0"/>
+        <w:jc w:val="both"/>
+        <w:rPr>
+          <w:rFonts w:ascii="Times" w:hAnsi="Times" w:cs="Times"/>
+          <w:sz w:val="20"/>
+          <w:szCs w:val="20"/>
           <w:u w:val="single"/>
           <w:lang w:val="es-ES"/>
         </w:rPr>
@@ -699,6 +742,49 @@
           <w:rFonts w:ascii="Times" w:hAnsi="Times" w:cs="Times"/>
           <w:sz w:val="20"/>
           <w:szCs w:val="20"/>
+          <w:lang w:val="es-ES"/>
+        </w:rPr>
+      </w:pPr>
+      <w:r>
+        <w:rPr>
+          <w:rFonts w:ascii="Times" w:hAnsi="Times" w:cs="Times"/>
+          <w:sz w:val="20"/>
+          <w:szCs w:val="20"/>
+          <w:lang w:val="es-ES"/>
+        </w:rPr>
+        <w:tab/>
+      </w:r>
+      <w:r>
+        <w:rPr>
+          <w:rFonts w:ascii="Times" w:hAnsi="Times" w:cs="Times"/>
+          <w:sz w:val="20"/>
+          <w:szCs w:val="20"/>
+          <w:lang w:val="es-ES"/>
+        </w:rPr>
+        <w:tab/>
+      </w:r>
+      <w:r>
+        <w:rPr>
+          <w:rFonts w:ascii="Times" w:hAnsi="Times" w:cs="Times"/>
+          <w:sz w:val="20"/>
+          <w:szCs w:val="20"/>
+          <w:lang w:val="es-ES"/>
+        </w:rPr>
+        <w:tab/>
+        <w:t>driverTexto.java</w:t>
+      </w:r>
+    </w:p>
+    <w:p>
+      <w:pPr>
+        <w:widowControl w:val="0"/>
+        <w:autoSpaceDE w:val="0"/>
+        <w:autoSpaceDN w:val="0"/>
+        <w:adjustRightInd w:val="0"/>
+        <w:jc w:val="both"/>
+        <w:rPr>
+          <w:rFonts w:ascii="Times" w:hAnsi="Times" w:cs="Times"/>
+          <w:sz w:val="20"/>
+          <w:szCs w:val="20"/>
           <w:u w:val="single"/>
           <w:lang w:val="es-ES"/>
         </w:rPr>
@@ -960,6 +1046,51 @@
         <w:tab/>
         <w:t>driverTeclado.in</w:t>
       </w:r>
+    </w:p>
+    <w:p>
+      <w:pPr>
+        <w:widowControl w:val="0"/>
+        <w:autoSpaceDE w:val="0"/>
+        <w:autoSpaceDN w:val="0"/>
+        <w:adjustRightInd w:val="0"/>
+        <w:jc w:val="both"/>
+        <w:rPr>
+          <w:rFonts w:ascii="Times" w:hAnsi="Times" w:cs="Times"/>
+          <w:sz w:val="20"/>
+          <w:szCs w:val="20"/>
+          <w:lang w:val="es-ES"/>
+        </w:rPr>
+      </w:pPr>
+      <w:r>
+        <w:rPr>
+          <w:rFonts w:ascii="Times" w:hAnsi="Times" w:cs="Times"/>
+          <w:sz w:val="20"/>
+          <w:szCs w:val="20"/>
+          <w:lang w:val="es-ES"/>
+        </w:rPr>
+        <w:tab/>
+      </w:r>
+      <w:r>
+        <w:rPr>
+          <w:rFonts w:ascii="Times" w:hAnsi="Times" w:cs="Times"/>
+          <w:sz w:val="20"/>
+          <w:szCs w:val="20"/>
+          <w:lang w:val="es-ES"/>
+        </w:rPr>
+        <w:tab/>
+      </w:r>
+      <w:r>
+        <w:rPr>
+          <w:rFonts w:ascii="Times" w:hAnsi="Times" w:cs="Times"/>
+          <w:sz w:val="20"/>
+          <w:szCs w:val="20"/>
+          <w:lang w:val="es-ES"/>
+        </w:rPr>
+        <w:tab/>
+        <w:t>driverTexto.in</w:t>
+      </w:r>
+      <w:bookmarkStart w:id="0" w:name="_GoBack"/>
+      <w:bookmarkEnd w:id="0"/>
     </w:p>
     <w:p>
       <w:pPr>
@@ -1862,7 +1993,29 @@
           <w:szCs w:val="20"/>
           <w:lang w:val="es-ES"/>
         </w:rPr>
-        <w:t>Josep Mercadal:</w:t>
+        <w:t xml:space="preserve">Josep </w:t>
+      </w:r>
+      <w:proofErr w:type="spellStart"/>
+      <w:r>
+        <w:rPr>
+          <w:rFonts w:ascii="Times" w:hAnsi="Times" w:cs="Times"/>
+          <w:b/>
+          <w:sz w:val="20"/>
+          <w:szCs w:val="20"/>
+          <w:lang w:val="es-ES"/>
+        </w:rPr>
+        <w:t>Mercadal</w:t>
+      </w:r>
+      <w:proofErr w:type="spellEnd"/>
+      <w:r>
+        <w:rPr>
+          <w:rFonts w:ascii="Times" w:hAnsi="Times" w:cs="Times"/>
+          <w:b/>
+          <w:sz w:val="20"/>
+          <w:szCs w:val="20"/>
+          <w:lang w:val="es-ES"/>
+        </w:rPr>
+        <w:t>:</w:t>
       </w:r>
     </w:p>
     <w:p>
@@ -2476,8 +2629,6 @@
         </w:rPr>
         <w:tab/>
       </w:r>
-      <w:bookmarkStart w:id="0" w:name="_GoBack"/>
-      <w:bookmarkEnd w:id="0"/>
     </w:p>
     <w:p>
       <w:pPr>

</xml_diff>